<commit_message>
Final upload with complete JAR
</commit_message>
<xml_diff>
--- a/Software Engineering Report.docx
+++ b/Software Engineering Report.docx
@@ -1,6 +1,6 @@
 
 <file path=word/document.xml><?xml version="1.0" encoding="utf-8"?>
-<w:document xmlns:wpc="http://schemas.microsoft.com/office/word/2010/wordprocessingCanvas" xmlns:cx="http://schemas.microsoft.com/office/drawing/2014/chartex" xmlns:cx1="http://schemas.microsoft.com/office/drawing/2015/9/8/chartex" xmlns:cx2="http://schemas.microsoft.com/office/drawing/2015/10/21/chartex" xmlns:cx3="http://schemas.microsoft.com/office/drawing/2016/5/9/chartex" xmlns:cx4="http://schemas.microsoft.com/office/drawing/2016/5/10/chartex" xmlns:cx5="http://schemas.microsoft.com/office/drawing/2016/5/11/chartex" xmlns:cx6="http://schemas.microsoft.com/office/drawing/2016/5/12/chartex" xmlns:cx7="http://schemas.microsoft.com/office/drawing/2016/5/13/chartex" xmlns:cx8="http://schemas.microsoft.com/office/drawing/2016/5/14/chartex" xmlns:mc="http://schemas.openxmlformats.org/markup-compatibility/2006" xmlns:aink="http://schemas.microsoft.com/office/drawing/2016/ink" xmlns:am3d="http://schemas.microsoft.com/office/drawing/2017/model3d" xmlns:o="urn:schemas-microsoft-com:office:office" xmlns:oel="http://schemas.microsoft.com/office/2019/extlst" xmlns:r="http://schemas.openxmlformats.org/officeDocument/2006/relationships" xmlns:m="http://schemas.openxmlformats.org/officeDocument/2006/math" xmlns:v="urn:schemas-microsoft-com:vml" xmlns:wp14="http://schemas.microsoft.com/office/word/2010/wordprocessingDrawing" xmlns:wp="http://schemas.openxmlformats.org/drawingml/2006/wordprocessingDrawing" xmlns:w10="urn:schemas-microsoft-com:office:word" xmlns:w="http://schemas.openxmlformats.org/wordprocessingml/2006/main" xmlns:w14="http://schemas.microsoft.com/office/word/2010/wordml" xmlns:w15="http://schemas.microsoft.com/office/word/2012/wordml" xmlns:w16cex="http://schemas.microsoft.com/office/word/2018/wordml/cex" xmlns:w16cid="http://schemas.microsoft.com/office/word/2016/wordml/cid" xmlns:w16="http://schemas.microsoft.com/office/word/2018/wordml" xmlns:w16du="http://schemas.microsoft.com/office/word/2023/wordml/word16du" xmlns:w16sdtdh="http://schemas.microsoft.com/office/word/2020/wordml/sdtdatahash" xmlns:w16sdtfl="http://schemas.microsoft.com/office/word/2024/wordml/sdtformatlock" xmlns:w16se="http://schemas.microsoft.com/office/word/2015/wordml/symex" xmlns:wpg="http://schemas.microsoft.com/office/word/2010/wordprocessingGroup" xmlns:wpi="http://schemas.microsoft.com/office/word/2010/wordprocessingInk" xmlns:wne="http://schemas.microsoft.com/office/word/2006/wordml" xmlns:wps="http://schemas.microsoft.com/office/word/2010/wordprocessingShape" mc:Ignorable="w14 w15 w16se w16cid w16 w16cex w16sdtdh w16sdtfl w16du wp14">
+<w:document xmlns:wpc="http://schemas.microsoft.com/office/word/2010/wordprocessingCanvas" xmlns:cx="http://schemas.microsoft.com/office/drawing/2014/chartex" xmlns:cx1="http://schemas.microsoft.com/office/drawing/2015/9/8/chartex" xmlns:cx2="http://schemas.microsoft.com/office/drawing/2015/10/21/chartex" xmlns:cx3="http://schemas.microsoft.com/office/drawing/2016/5/9/chartex" xmlns:cx4="http://schemas.microsoft.com/office/drawing/2016/5/10/chartex" xmlns:cx5="http://schemas.microsoft.com/office/drawing/2016/5/11/chartex" xmlns:cx6="http://schemas.microsoft.com/office/drawing/2016/5/12/chartex" xmlns:cx7="http://schemas.microsoft.com/office/drawing/2016/5/13/chartex" xmlns:cx8="http://schemas.microsoft.com/office/drawing/2016/5/14/chartex" xmlns:mc="http://schemas.openxmlformats.org/markup-compatibility/2006" xmlns:aink="http://schemas.microsoft.com/office/drawing/2016/ink" xmlns:am3d="http://schemas.microsoft.com/office/drawing/2017/model3d" xmlns:o="urn:schemas-microsoft-com:office:office" xmlns:oel="http://schemas.microsoft.com/office/2019/extlst" xmlns:r="http://schemas.openxmlformats.org/officeDocument/2006/relationships" xmlns:m="http://schemas.openxmlformats.org/officeDocument/2006/math" xmlns:v="urn:schemas-microsoft-com:vml" xmlns:wp14="http://schemas.microsoft.com/office/word/2010/wordprocessingDrawing" xmlns:wp="http://schemas.openxmlformats.org/drawingml/2006/wordprocessingDrawing" xmlns:w10="urn:schemas-microsoft-com:office:word" xmlns:w="http://schemas.openxmlformats.org/wordprocessingml/2006/main" xmlns:w14="http://schemas.microsoft.com/office/word/2010/wordml" xmlns:w15="http://schemas.microsoft.com/office/word/2012/wordml" xmlns:w16cex="http://schemas.microsoft.com/office/word/2018/wordml/cex" xmlns:w16cid="http://schemas.microsoft.com/office/word/2016/wordml/cid" xmlns:w16="http://schemas.microsoft.com/office/word/2018/wordml" xmlns:w16du="http://schemas.microsoft.com/office/word/2023/wordml/word16du" xmlns:w16sdtdh="http://schemas.microsoft.com/office/word/2020/wordml/sdtdatahash" xmlns:w16se="http://schemas.microsoft.com/office/word/2015/wordml/symex" xmlns:wpg="http://schemas.microsoft.com/office/word/2010/wordprocessingGroup" xmlns:wpi="http://schemas.microsoft.com/office/word/2010/wordprocessingInk" xmlns:wne="http://schemas.microsoft.com/office/word/2006/wordml" xmlns:wps="http://schemas.microsoft.com/office/word/2010/wordprocessingShape" mc:Ignorable="w14 w15 w16se w16cid w16 w16cex w16sdtdh w16du wp14">
   <w:body>
     <w:p>
       <w:pPr>
@@ -981,7 +981,7 @@
           <w:lang w:val="en-US"/>
         </w:rPr>
         <w:drawing>
-          <wp:anchor distT="0" distB="0" distL="114300" distR="114300" simplePos="0" relativeHeight="251658240" behindDoc="1" locked="0" layoutInCell="1" allowOverlap="1" wp14:anchorId="179FB8A6" wp14:editId="42DB63BE">
+          <wp:anchor distT="0" distB="0" distL="114300" distR="114300" simplePos="0" relativeHeight="251658240" behindDoc="1" locked="0" layoutInCell="1" allowOverlap="1" wp14:anchorId="179FB8A6" wp14:editId="1DBB7A76">
             <wp:simplePos x="0" y="0"/>
             <wp:positionH relativeFrom="column">
               <wp:posOffset>63500</wp:posOffset>
@@ -2576,6 +2576,9 @@
       <w:r>
         <w:t>day 5</w:t>
       </w:r>
+      <w:r>
+        <w:t>.</w:t>
+      </w:r>
     </w:p>
     <w:p>
       <w:pPr>
@@ -2593,7 +2596,10 @@
         </w:rPr>
       </w:pPr>
       <w:r>
-        <w:t>Feature includes loading bar, background visuals and buttons to visual accessibility mode</w:t>
+        <w:t xml:space="preserve">Feature includes loading bar, background visuals and buttons </w:t>
+      </w:r>
+      <w:r>
+        <w:t>with contrasting backgrounds that allowed users to access accessibility mode.</w:t>
       </w:r>
     </w:p>
     <w:p>
@@ -2612,19 +2618,39 @@
         </w:rPr>
       </w:pPr>
       <w:r>
-        <w:t xml:space="preserve">Code stems </w:t>
-      </w:r>
-    </w:p>
-    <w:p>
-      <w:pPr>
+        <w:t>In the final jar, two modes are available – default and accessibility mode.</w:t>
+      </w:r>
+    </w:p>
+    <w:p>
+      <w:pPr>
+        <w:pStyle w:val="ListParagraph"/>
+        <w:numPr>
+          <w:ilvl w:val="0"/>
+          <w:numId w:val="9"/>
+        </w:numPr>
         <w:tabs>
           <w:tab w:val="left" w:pos="8900"/>
         </w:tabs>
         <w:rPr>
-          <w:b/>
-          <w:bCs/>
-        </w:rPr>
-      </w:pPr>
+          <w:i/>
+          <w:iCs/>
+        </w:rPr>
+      </w:pPr>
+      <w:r>
+        <w:t xml:space="preserve">Code stems from Splash Screen, Feature Selection Screen, Action </w:t>
+      </w:r>
+      <w:r>
+        <w:t>M</w:t>
+      </w:r>
+      <w:r>
+        <w:t xml:space="preserve">anager </w:t>
+      </w:r>
+      <w:r>
+        <w:t>A</w:t>
+      </w:r>
+      <w:r>
+        <w:t>ccessibility and Normal Mode Launcher.</w:t>
+      </w:r>
     </w:p>
     <w:p>
       <w:pPr>
@@ -2811,6 +2837,13 @@
         </w:rPr>
         <w:t>Testing splash screen</w:t>
       </w:r>
+      <w:r>
+        <w:rPr>
+          <w:rFonts w:eastAsia="Times New Roman" w:cs="Times New Roman"/>
+          <w:color w:val="000000"/>
+        </w:rPr>
+        <w:t xml:space="preserve"> selection panel worked</w:t>
+      </w:r>
     </w:p>
     <w:p>
       <w:pPr>
@@ -2844,7 +2877,6 @@
           <w:bCs/>
           <w:color w:val="000000"/>
         </w:rPr>
-        <w:lastRenderedPageBreak/>
         <w:t>Tools</w:t>
       </w:r>
     </w:p>
@@ -3324,7 +3356,7 @@
 </file>
 
 <file path=word/endnotes.xml><?xml version="1.0" encoding="utf-8"?>
-<w:endnotes xmlns:wpc="http://schemas.microsoft.com/office/word/2010/wordprocessingCanvas" xmlns:cx="http://schemas.microsoft.com/office/drawing/2014/chartex" xmlns:cx1="http://schemas.microsoft.com/office/drawing/2015/9/8/chartex" xmlns:cx2="http://schemas.microsoft.com/office/drawing/2015/10/21/chartex" xmlns:cx3="http://schemas.microsoft.com/office/drawing/2016/5/9/chartex" xmlns:cx4="http://schemas.microsoft.com/office/drawing/2016/5/10/chartex" xmlns:cx5="http://schemas.microsoft.com/office/drawing/2016/5/11/chartex" xmlns:cx6="http://schemas.microsoft.com/office/drawing/2016/5/12/chartex" xmlns:cx7="http://schemas.microsoft.com/office/drawing/2016/5/13/chartex" xmlns:cx8="http://schemas.microsoft.com/office/drawing/2016/5/14/chartex" xmlns:mc="http://schemas.openxmlformats.org/markup-compatibility/2006" xmlns:aink="http://schemas.microsoft.com/office/drawing/2016/ink" xmlns:am3d="http://schemas.microsoft.com/office/drawing/2017/model3d" xmlns:o="urn:schemas-microsoft-com:office:office" xmlns:oel="http://schemas.microsoft.com/office/2019/extlst" xmlns:r="http://schemas.openxmlformats.org/officeDocument/2006/relationships" xmlns:m="http://schemas.openxmlformats.org/officeDocument/2006/math" xmlns:v="urn:schemas-microsoft-com:vml" xmlns:wp14="http://schemas.microsoft.com/office/word/2010/wordprocessingDrawing" xmlns:wp="http://schemas.openxmlformats.org/drawingml/2006/wordprocessingDrawing" xmlns:w10="urn:schemas-microsoft-com:office:word" xmlns:w="http://schemas.openxmlformats.org/wordprocessingml/2006/main" xmlns:w14="http://schemas.microsoft.com/office/word/2010/wordml" xmlns:w15="http://schemas.microsoft.com/office/word/2012/wordml" xmlns:w16cex="http://schemas.microsoft.com/office/word/2018/wordml/cex" xmlns:w16cid="http://schemas.microsoft.com/office/word/2016/wordml/cid" xmlns:w16="http://schemas.microsoft.com/office/word/2018/wordml" xmlns:w16du="http://schemas.microsoft.com/office/word/2023/wordml/word16du" xmlns:w16sdtdh="http://schemas.microsoft.com/office/word/2020/wordml/sdtdatahash" xmlns:w16sdtfl="http://schemas.microsoft.com/office/word/2024/wordml/sdtformatlock" xmlns:w16se="http://schemas.microsoft.com/office/word/2015/wordml/symex" xmlns:wpg="http://schemas.microsoft.com/office/word/2010/wordprocessingGroup" xmlns:wpi="http://schemas.microsoft.com/office/word/2010/wordprocessingInk" xmlns:wne="http://schemas.microsoft.com/office/word/2006/wordml" xmlns:wps="http://schemas.microsoft.com/office/word/2010/wordprocessingShape" mc:Ignorable="w14 w15 w16se w16cid w16 w16cex w16sdtdh w16sdtfl w16du wp14">
+<w:endnotes xmlns:wpc="http://schemas.microsoft.com/office/word/2010/wordprocessingCanvas" xmlns:cx="http://schemas.microsoft.com/office/drawing/2014/chartex" xmlns:cx1="http://schemas.microsoft.com/office/drawing/2015/9/8/chartex" xmlns:cx2="http://schemas.microsoft.com/office/drawing/2015/10/21/chartex" xmlns:cx3="http://schemas.microsoft.com/office/drawing/2016/5/9/chartex" xmlns:cx4="http://schemas.microsoft.com/office/drawing/2016/5/10/chartex" xmlns:cx5="http://schemas.microsoft.com/office/drawing/2016/5/11/chartex" xmlns:cx6="http://schemas.microsoft.com/office/drawing/2016/5/12/chartex" xmlns:cx7="http://schemas.microsoft.com/office/drawing/2016/5/13/chartex" xmlns:cx8="http://schemas.microsoft.com/office/drawing/2016/5/14/chartex" xmlns:mc="http://schemas.openxmlformats.org/markup-compatibility/2006" xmlns:aink="http://schemas.microsoft.com/office/drawing/2016/ink" xmlns:am3d="http://schemas.microsoft.com/office/drawing/2017/model3d" xmlns:o="urn:schemas-microsoft-com:office:office" xmlns:oel="http://schemas.microsoft.com/office/2019/extlst" xmlns:r="http://schemas.openxmlformats.org/officeDocument/2006/relationships" xmlns:m="http://schemas.openxmlformats.org/officeDocument/2006/math" xmlns:v="urn:schemas-microsoft-com:vml" xmlns:wp14="http://schemas.microsoft.com/office/word/2010/wordprocessingDrawing" xmlns:wp="http://schemas.openxmlformats.org/drawingml/2006/wordprocessingDrawing" xmlns:w10="urn:schemas-microsoft-com:office:word" xmlns:w="http://schemas.openxmlformats.org/wordprocessingml/2006/main" xmlns:w14="http://schemas.microsoft.com/office/word/2010/wordml" xmlns:w15="http://schemas.microsoft.com/office/word/2012/wordml" xmlns:w16cex="http://schemas.microsoft.com/office/word/2018/wordml/cex" xmlns:w16cid="http://schemas.microsoft.com/office/word/2016/wordml/cid" xmlns:w16="http://schemas.microsoft.com/office/word/2018/wordml" xmlns:w16du="http://schemas.microsoft.com/office/word/2023/wordml/word16du" xmlns:w16sdtdh="http://schemas.microsoft.com/office/word/2020/wordml/sdtdatahash" xmlns:w16se="http://schemas.microsoft.com/office/word/2015/wordml/symex" xmlns:wpg="http://schemas.microsoft.com/office/word/2010/wordprocessingGroup" xmlns:wpi="http://schemas.microsoft.com/office/word/2010/wordprocessingInk" xmlns:wne="http://schemas.microsoft.com/office/word/2006/wordml" xmlns:wps="http://schemas.microsoft.com/office/word/2010/wordprocessingShape" mc:Ignorable="w14 w15 w16se w16cid w16 w16cex w16sdtdh w16du wp14">
   <w:endnote w:type="separator" w:id="-1">
     <w:p>
       <w:pPr>
@@ -3349,7 +3381,7 @@
 </file>
 
 <file path=word/footnotes.xml><?xml version="1.0" encoding="utf-8"?>
-<w:footnotes xmlns:wpc="http://schemas.microsoft.com/office/word/2010/wordprocessingCanvas" xmlns:cx="http://schemas.microsoft.com/office/drawing/2014/chartex" xmlns:cx1="http://schemas.microsoft.com/office/drawing/2015/9/8/chartex" xmlns:cx2="http://schemas.microsoft.com/office/drawing/2015/10/21/chartex" xmlns:cx3="http://schemas.microsoft.com/office/drawing/2016/5/9/chartex" xmlns:cx4="http://schemas.microsoft.com/office/drawing/2016/5/10/chartex" xmlns:cx5="http://schemas.microsoft.com/office/drawing/2016/5/11/chartex" xmlns:cx6="http://schemas.microsoft.com/office/drawing/2016/5/12/chartex" xmlns:cx7="http://schemas.microsoft.com/office/drawing/2016/5/13/chartex" xmlns:cx8="http://schemas.microsoft.com/office/drawing/2016/5/14/chartex" xmlns:mc="http://schemas.openxmlformats.org/markup-compatibility/2006" xmlns:aink="http://schemas.microsoft.com/office/drawing/2016/ink" xmlns:am3d="http://schemas.microsoft.com/office/drawing/2017/model3d" xmlns:o="urn:schemas-microsoft-com:office:office" xmlns:oel="http://schemas.microsoft.com/office/2019/extlst" xmlns:r="http://schemas.openxmlformats.org/officeDocument/2006/relationships" xmlns:m="http://schemas.openxmlformats.org/officeDocument/2006/math" xmlns:v="urn:schemas-microsoft-com:vml" xmlns:wp14="http://schemas.microsoft.com/office/word/2010/wordprocessingDrawing" xmlns:wp="http://schemas.openxmlformats.org/drawingml/2006/wordprocessingDrawing" xmlns:w10="urn:schemas-microsoft-com:office:word" xmlns:w="http://schemas.openxmlformats.org/wordprocessingml/2006/main" xmlns:w14="http://schemas.microsoft.com/office/word/2010/wordml" xmlns:w15="http://schemas.microsoft.com/office/word/2012/wordml" xmlns:w16cex="http://schemas.microsoft.com/office/word/2018/wordml/cex" xmlns:w16cid="http://schemas.microsoft.com/office/word/2016/wordml/cid" xmlns:w16="http://schemas.microsoft.com/office/word/2018/wordml" xmlns:w16du="http://schemas.microsoft.com/office/word/2023/wordml/word16du" xmlns:w16sdtdh="http://schemas.microsoft.com/office/word/2020/wordml/sdtdatahash" xmlns:w16sdtfl="http://schemas.microsoft.com/office/word/2024/wordml/sdtformatlock" xmlns:w16se="http://schemas.microsoft.com/office/word/2015/wordml/symex" xmlns:wpg="http://schemas.microsoft.com/office/word/2010/wordprocessingGroup" xmlns:wpi="http://schemas.microsoft.com/office/word/2010/wordprocessingInk" xmlns:wne="http://schemas.microsoft.com/office/word/2006/wordml" xmlns:wps="http://schemas.microsoft.com/office/word/2010/wordprocessingShape" mc:Ignorable="w14 w15 w16se w16cid w16 w16cex w16sdtdh w16sdtfl w16du wp14">
+<w:footnotes xmlns:wpc="http://schemas.microsoft.com/office/word/2010/wordprocessingCanvas" xmlns:cx="http://schemas.microsoft.com/office/drawing/2014/chartex" xmlns:cx1="http://schemas.microsoft.com/office/drawing/2015/9/8/chartex" xmlns:cx2="http://schemas.microsoft.com/office/drawing/2015/10/21/chartex" xmlns:cx3="http://schemas.microsoft.com/office/drawing/2016/5/9/chartex" xmlns:cx4="http://schemas.microsoft.com/office/drawing/2016/5/10/chartex" xmlns:cx5="http://schemas.microsoft.com/office/drawing/2016/5/11/chartex" xmlns:cx6="http://schemas.microsoft.com/office/drawing/2016/5/12/chartex" xmlns:cx7="http://schemas.microsoft.com/office/drawing/2016/5/13/chartex" xmlns:cx8="http://schemas.microsoft.com/office/drawing/2016/5/14/chartex" xmlns:mc="http://schemas.openxmlformats.org/markup-compatibility/2006" xmlns:aink="http://schemas.microsoft.com/office/drawing/2016/ink" xmlns:am3d="http://schemas.microsoft.com/office/drawing/2017/model3d" xmlns:o="urn:schemas-microsoft-com:office:office" xmlns:oel="http://schemas.microsoft.com/office/2019/extlst" xmlns:r="http://schemas.openxmlformats.org/officeDocument/2006/relationships" xmlns:m="http://schemas.openxmlformats.org/officeDocument/2006/math" xmlns:v="urn:schemas-microsoft-com:vml" xmlns:wp14="http://schemas.microsoft.com/office/word/2010/wordprocessingDrawing" xmlns:wp="http://schemas.openxmlformats.org/drawingml/2006/wordprocessingDrawing" xmlns:w10="urn:schemas-microsoft-com:office:word" xmlns:w="http://schemas.openxmlformats.org/wordprocessingml/2006/main" xmlns:w14="http://schemas.microsoft.com/office/word/2010/wordml" xmlns:w15="http://schemas.microsoft.com/office/word/2012/wordml" xmlns:w16cex="http://schemas.microsoft.com/office/word/2018/wordml/cex" xmlns:w16cid="http://schemas.microsoft.com/office/word/2016/wordml/cid" xmlns:w16="http://schemas.microsoft.com/office/word/2018/wordml" xmlns:w16du="http://schemas.microsoft.com/office/word/2023/wordml/word16du" xmlns:w16sdtdh="http://schemas.microsoft.com/office/word/2020/wordml/sdtdatahash" xmlns:w16se="http://schemas.microsoft.com/office/word/2015/wordml/symex" xmlns:wpg="http://schemas.microsoft.com/office/word/2010/wordprocessingGroup" xmlns:wpi="http://schemas.microsoft.com/office/word/2010/wordprocessingInk" xmlns:wne="http://schemas.microsoft.com/office/word/2006/wordml" xmlns:wps="http://schemas.microsoft.com/office/word/2010/wordprocessingShape" mc:Ignorable="w14 w15 w16se w16cid w16 w16cex w16sdtdh w16du wp14">
   <w:footnote w:type="separator" w:id="-1">
     <w:p>
       <w:pPr>
@@ -3374,7 +3406,7 @@
 </file>
 
 <file path=word/header1.xml><?xml version="1.0" encoding="utf-8"?>
-<w:hdr xmlns:wpc="http://schemas.microsoft.com/office/word/2010/wordprocessingCanvas" xmlns:cx="http://schemas.microsoft.com/office/drawing/2014/chartex" xmlns:cx1="http://schemas.microsoft.com/office/drawing/2015/9/8/chartex" xmlns:cx2="http://schemas.microsoft.com/office/drawing/2015/10/21/chartex" xmlns:cx3="http://schemas.microsoft.com/office/drawing/2016/5/9/chartex" xmlns:cx4="http://schemas.microsoft.com/office/drawing/2016/5/10/chartex" xmlns:cx5="http://schemas.microsoft.com/office/drawing/2016/5/11/chartex" xmlns:cx6="http://schemas.microsoft.com/office/drawing/2016/5/12/chartex" xmlns:cx7="http://schemas.microsoft.com/office/drawing/2016/5/13/chartex" xmlns:cx8="http://schemas.microsoft.com/office/drawing/2016/5/14/chartex" xmlns:mc="http://schemas.openxmlformats.org/markup-compatibility/2006" xmlns:aink="http://schemas.microsoft.com/office/drawing/2016/ink" xmlns:am3d="http://schemas.microsoft.com/office/drawing/2017/model3d" xmlns:o="urn:schemas-microsoft-com:office:office" xmlns:oel="http://schemas.microsoft.com/office/2019/extlst" xmlns:r="http://schemas.openxmlformats.org/officeDocument/2006/relationships" xmlns:m="http://schemas.openxmlformats.org/officeDocument/2006/math" xmlns:v="urn:schemas-microsoft-com:vml" xmlns:wp14="http://schemas.microsoft.com/office/word/2010/wordprocessingDrawing" xmlns:wp="http://schemas.openxmlformats.org/drawingml/2006/wordprocessingDrawing" xmlns:w10="urn:schemas-microsoft-com:office:word" xmlns:w="http://schemas.openxmlformats.org/wordprocessingml/2006/main" xmlns:w14="http://schemas.microsoft.com/office/word/2010/wordml" xmlns:w15="http://schemas.microsoft.com/office/word/2012/wordml" xmlns:w16cex="http://schemas.microsoft.com/office/word/2018/wordml/cex" xmlns:w16cid="http://schemas.microsoft.com/office/word/2016/wordml/cid" xmlns:w16="http://schemas.microsoft.com/office/word/2018/wordml" xmlns:w16du="http://schemas.microsoft.com/office/word/2023/wordml/word16du" xmlns:w16sdtdh="http://schemas.microsoft.com/office/word/2020/wordml/sdtdatahash" xmlns:w16sdtfl="http://schemas.microsoft.com/office/word/2024/wordml/sdtformatlock" xmlns:w16se="http://schemas.microsoft.com/office/word/2015/wordml/symex" xmlns:wpg="http://schemas.microsoft.com/office/word/2010/wordprocessingGroup" xmlns:wpi="http://schemas.microsoft.com/office/word/2010/wordprocessingInk" xmlns:wne="http://schemas.microsoft.com/office/word/2006/wordml" xmlns:wps="http://schemas.microsoft.com/office/word/2010/wordprocessingShape" mc:Ignorable="w14 w15 w16se w16cid w16 w16cex w16sdtdh w16sdtfl w16du wp14">
+<w:hdr xmlns:wpc="http://schemas.microsoft.com/office/word/2010/wordprocessingCanvas" xmlns:cx="http://schemas.microsoft.com/office/drawing/2014/chartex" xmlns:cx1="http://schemas.microsoft.com/office/drawing/2015/9/8/chartex" xmlns:cx2="http://schemas.microsoft.com/office/drawing/2015/10/21/chartex" xmlns:cx3="http://schemas.microsoft.com/office/drawing/2016/5/9/chartex" xmlns:cx4="http://schemas.microsoft.com/office/drawing/2016/5/10/chartex" xmlns:cx5="http://schemas.microsoft.com/office/drawing/2016/5/11/chartex" xmlns:cx6="http://schemas.microsoft.com/office/drawing/2016/5/12/chartex" xmlns:cx7="http://schemas.microsoft.com/office/drawing/2016/5/13/chartex" xmlns:cx8="http://schemas.microsoft.com/office/drawing/2016/5/14/chartex" xmlns:mc="http://schemas.openxmlformats.org/markup-compatibility/2006" xmlns:aink="http://schemas.microsoft.com/office/drawing/2016/ink" xmlns:am3d="http://schemas.microsoft.com/office/drawing/2017/model3d" xmlns:o="urn:schemas-microsoft-com:office:office" xmlns:oel="http://schemas.microsoft.com/office/2019/extlst" xmlns:r="http://schemas.openxmlformats.org/officeDocument/2006/relationships" xmlns:m="http://schemas.openxmlformats.org/officeDocument/2006/math" xmlns:v="urn:schemas-microsoft-com:vml" xmlns:wp14="http://schemas.microsoft.com/office/word/2010/wordprocessingDrawing" xmlns:wp="http://schemas.openxmlformats.org/drawingml/2006/wordprocessingDrawing" xmlns:w10="urn:schemas-microsoft-com:office:word" xmlns:w="http://schemas.openxmlformats.org/wordprocessingml/2006/main" xmlns:w14="http://schemas.microsoft.com/office/word/2010/wordml" xmlns:w15="http://schemas.microsoft.com/office/word/2012/wordml" xmlns:w16cex="http://schemas.microsoft.com/office/word/2018/wordml/cex" xmlns:w16cid="http://schemas.microsoft.com/office/word/2016/wordml/cid" xmlns:w16="http://schemas.microsoft.com/office/word/2018/wordml" xmlns:w16du="http://schemas.microsoft.com/office/word/2023/wordml/word16du" xmlns:w16sdtdh="http://schemas.microsoft.com/office/word/2020/wordml/sdtdatahash" xmlns:w16se="http://schemas.microsoft.com/office/word/2015/wordml/symex" xmlns:wpg="http://schemas.microsoft.com/office/word/2010/wordprocessingGroup" xmlns:wpi="http://schemas.microsoft.com/office/word/2010/wordprocessingInk" xmlns:wne="http://schemas.microsoft.com/office/word/2006/wordml" xmlns:wps="http://schemas.microsoft.com/office/word/2010/wordprocessingShape" mc:Ignorable="w14 w15 w16se w16cid w16 w16cex w16sdtdh w16du wp14">
   <w:p>
     <w:pPr>
       <w:pStyle w:val="Header"/>
@@ -3386,21 +3418,7 @@
       <w:rPr>
         <w:lang w:val="en-US"/>
       </w:rPr>
-      <w:t xml:space="preserve">Luis </w:t>
-    </w:r>
-    <w:proofErr w:type="spellStart"/>
-    <w:r>
-      <w:rPr>
-        <w:lang w:val="en-US"/>
-      </w:rPr>
-      <w:t>Goate</w:t>
-    </w:r>
-    <w:proofErr w:type="spellEnd"/>
-    <w:r>
-      <w:rPr>
-        <w:lang w:val="en-US"/>
-      </w:rPr>
-      <w:t xml:space="preserve"> 21043562</w:t>
+      <w:t>Luis Goate 21043562</w:t>
     </w:r>
   </w:p>
   <w:p>
@@ -3415,7 +3433,7 @@
 </file>
 
 <file path=word/numbering.xml><?xml version="1.0" encoding="utf-8"?>
-<w:numbering xmlns:wpc="http://schemas.microsoft.com/office/word/2010/wordprocessingCanvas" xmlns:cx="http://schemas.microsoft.com/office/drawing/2014/chartex" xmlns:cx1="http://schemas.microsoft.com/office/drawing/2015/9/8/chartex" xmlns:cx2="http://schemas.microsoft.com/office/drawing/2015/10/21/chartex" xmlns:cx3="http://schemas.microsoft.com/office/drawing/2016/5/9/chartex" xmlns:cx4="http://schemas.microsoft.com/office/drawing/2016/5/10/chartex" xmlns:cx5="http://schemas.microsoft.com/office/drawing/2016/5/11/chartex" xmlns:cx6="http://schemas.microsoft.com/office/drawing/2016/5/12/chartex" xmlns:cx7="http://schemas.microsoft.com/office/drawing/2016/5/13/chartex" xmlns:cx8="http://schemas.microsoft.com/office/drawing/2016/5/14/chartex" xmlns:mc="http://schemas.openxmlformats.org/markup-compatibility/2006" xmlns:aink="http://schemas.microsoft.com/office/drawing/2016/ink" xmlns:am3d="http://schemas.microsoft.com/office/drawing/2017/model3d" xmlns:o="urn:schemas-microsoft-com:office:office" xmlns:oel="http://schemas.microsoft.com/office/2019/extlst" xmlns:r="http://schemas.openxmlformats.org/officeDocument/2006/relationships" xmlns:m="http://schemas.openxmlformats.org/officeDocument/2006/math" xmlns:v="urn:schemas-microsoft-com:vml" xmlns:wp14="http://schemas.microsoft.com/office/word/2010/wordprocessingDrawing" xmlns:wp="http://schemas.openxmlformats.org/drawingml/2006/wordprocessingDrawing" xmlns:w10="urn:schemas-microsoft-com:office:word" xmlns:w="http://schemas.openxmlformats.org/wordprocessingml/2006/main" xmlns:w14="http://schemas.microsoft.com/office/word/2010/wordml" xmlns:w15="http://schemas.microsoft.com/office/word/2012/wordml" xmlns:w16cex="http://schemas.microsoft.com/office/word/2018/wordml/cex" xmlns:w16cid="http://schemas.microsoft.com/office/word/2016/wordml/cid" xmlns:w16="http://schemas.microsoft.com/office/word/2018/wordml" xmlns:w16du="http://schemas.microsoft.com/office/word/2023/wordml/word16du" xmlns:w16sdtdh="http://schemas.microsoft.com/office/word/2020/wordml/sdtdatahash" xmlns:w16sdtfl="http://schemas.microsoft.com/office/word/2024/wordml/sdtformatlock" xmlns:w16se="http://schemas.microsoft.com/office/word/2015/wordml/symex" xmlns:wpg="http://schemas.microsoft.com/office/word/2010/wordprocessingGroup" xmlns:wpi="http://schemas.microsoft.com/office/word/2010/wordprocessingInk" xmlns:wne="http://schemas.microsoft.com/office/word/2006/wordml" xmlns:wps="http://schemas.microsoft.com/office/word/2010/wordprocessingShape" mc:Ignorable="w14 w15 w16se w16cid w16 w16cex w16sdtdh w16sdtfl w16du wp14">
+<w:numbering xmlns:wpc="http://schemas.microsoft.com/office/word/2010/wordprocessingCanvas" xmlns:cx="http://schemas.microsoft.com/office/drawing/2014/chartex" xmlns:cx1="http://schemas.microsoft.com/office/drawing/2015/9/8/chartex" xmlns:cx2="http://schemas.microsoft.com/office/drawing/2015/10/21/chartex" xmlns:cx3="http://schemas.microsoft.com/office/drawing/2016/5/9/chartex" xmlns:cx4="http://schemas.microsoft.com/office/drawing/2016/5/10/chartex" xmlns:cx5="http://schemas.microsoft.com/office/drawing/2016/5/11/chartex" xmlns:cx6="http://schemas.microsoft.com/office/drawing/2016/5/12/chartex" xmlns:cx7="http://schemas.microsoft.com/office/drawing/2016/5/13/chartex" xmlns:cx8="http://schemas.microsoft.com/office/drawing/2016/5/14/chartex" xmlns:mc="http://schemas.openxmlformats.org/markup-compatibility/2006" xmlns:aink="http://schemas.microsoft.com/office/drawing/2016/ink" xmlns:am3d="http://schemas.microsoft.com/office/drawing/2017/model3d" xmlns:o="urn:schemas-microsoft-com:office:office" xmlns:oel="http://schemas.microsoft.com/office/2019/extlst" xmlns:r="http://schemas.openxmlformats.org/officeDocument/2006/relationships" xmlns:m="http://schemas.openxmlformats.org/officeDocument/2006/math" xmlns:v="urn:schemas-microsoft-com:vml" xmlns:wp14="http://schemas.microsoft.com/office/word/2010/wordprocessingDrawing" xmlns:wp="http://schemas.openxmlformats.org/drawingml/2006/wordprocessingDrawing" xmlns:w10="urn:schemas-microsoft-com:office:word" xmlns:w="http://schemas.openxmlformats.org/wordprocessingml/2006/main" xmlns:w14="http://schemas.microsoft.com/office/word/2010/wordml" xmlns:w15="http://schemas.microsoft.com/office/word/2012/wordml" xmlns:w16cex="http://schemas.microsoft.com/office/word/2018/wordml/cex" xmlns:w16cid="http://schemas.microsoft.com/office/word/2016/wordml/cid" xmlns:w16="http://schemas.microsoft.com/office/word/2018/wordml" xmlns:w16du="http://schemas.microsoft.com/office/word/2023/wordml/word16du" xmlns:w16sdtdh="http://schemas.microsoft.com/office/word/2020/wordml/sdtdatahash" xmlns:w16se="http://schemas.microsoft.com/office/word/2015/wordml/symex" xmlns:wpg="http://schemas.microsoft.com/office/word/2010/wordprocessingGroup" xmlns:wpi="http://schemas.microsoft.com/office/word/2010/wordprocessingInk" xmlns:wne="http://schemas.microsoft.com/office/word/2006/wordml" xmlns:wps="http://schemas.microsoft.com/office/word/2010/wordprocessingShape" mc:Ignorable="w14 w15 w16se w16cid w16 w16cex w16sdtdh w16du wp14">
   <w:abstractNum w:abstractNumId="0" w15:restartNumberingAfterBreak="0">
     <w:nsid w:val="05AA7A02"/>
     <w:multiLevelType w:val="hybridMultilevel"/>
@@ -5172,7 +5190,7 @@
 </file>
 
 <file path=word/styles.xml><?xml version="1.0" encoding="utf-8"?>
-<w:styles xmlns:mc="http://schemas.openxmlformats.org/markup-compatibility/2006" xmlns:r="http://schemas.openxmlformats.org/officeDocument/2006/relationships" xmlns:w="http://schemas.openxmlformats.org/wordprocessingml/2006/main" xmlns:w14="http://schemas.microsoft.com/office/word/2010/wordml" xmlns:w15="http://schemas.microsoft.com/office/word/2012/wordml" xmlns:w16cex="http://schemas.microsoft.com/office/word/2018/wordml/cex" xmlns:w16cid="http://schemas.microsoft.com/office/word/2016/wordml/cid" xmlns:w16="http://schemas.microsoft.com/office/word/2018/wordml" xmlns:w16du="http://schemas.microsoft.com/office/word/2023/wordml/word16du" xmlns:w16sdtdh="http://schemas.microsoft.com/office/word/2020/wordml/sdtdatahash" xmlns:w16sdtfl="http://schemas.microsoft.com/office/word/2024/wordml/sdtformatlock" xmlns:w16se="http://schemas.microsoft.com/office/word/2015/wordml/symex" mc:Ignorable="w14 w15 w16se w16cid w16 w16cex w16sdtdh w16sdtfl w16du">
+<w:styles xmlns:mc="http://schemas.openxmlformats.org/markup-compatibility/2006" xmlns:r="http://schemas.openxmlformats.org/officeDocument/2006/relationships" xmlns:w="http://schemas.openxmlformats.org/wordprocessingml/2006/main" xmlns:w14="http://schemas.microsoft.com/office/word/2010/wordml" xmlns:w15="http://schemas.microsoft.com/office/word/2012/wordml" xmlns:w16cex="http://schemas.microsoft.com/office/word/2018/wordml/cex" xmlns:w16cid="http://schemas.microsoft.com/office/word/2016/wordml/cid" xmlns:w16="http://schemas.microsoft.com/office/word/2018/wordml" xmlns:w16du="http://schemas.microsoft.com/office/word/2023/wordml/word16du" xmlns:w16sdtdh="http://schemas.microsoft.com/office/word/2020/wordml/sdtdatahash" xmlns:w16se="http://schemas.microsoft.com/office/word/2015/wordml/symex" mc:Ignorable="w14 w15 w16se w16cid w16 w16cex w16sdtdh w16du">
   <w:docDefaults>
     <w:rPrDefault>
       <w:rPr>

</xml_diff>